<commit_message>
mobile width changed, cv updated
</commit_message>
<xml_diff>
--- a/CV.docx
+++ b/CV.docx
@@ -231,6 +231,44 @@
           <w:szCs w:val="24"/>
           <w:u w:val="none"/>
         </w:rPr>
+        <w:t xml:space="preserve">Portfolio: </w:t>
+      </w:r>
+      <w:hyperlink r:id="rId3">
+        <w:r>
+          <w:rPr>
+            <w:rStyle w:val="VisitedInternetLink"/>
+            <w:b w:val="false"/>
+            <w:bCs w:val="false"/>
+            <w:sz w:val="24"/>
+            <w:szCs w:val="24"/>
+            <w:u w:val="none"/>
+          </w:rPr>
+          <w:t>https://steveburtonwebdev.github.io/portfolio/</w:t>
+        </w:r>
+      </w:hyperlink>
+    </w:p>
+    <w:p>
+      <w:pPr>
+        <w:pStyle w:val="Normal"/>
+        <w:spacing w:lineRule="auto" w:line="240"/>
+        <w:jc w:val="center"/>
+        <w:rPr>
+          <w:b w:val="false"/>
+          <w:b w:val="false"/>
+          <w:bCs w:val="false"/>
+          <w:sz w:val="24"/>
+          <w:szCs w:val="24"/>
+          <w:u w:val="none"/>
+        </w:rPr>
+      </w:pPr>
+      <w:r>
+        <w:rPr>
+          <w:b w:val="false"/>
+          <w:bCs w:val="false"/>
+          <w:sz w:val="24"/>
+          <w:szCs w:val="24"/>
+          <w:u w:val="none"/>
+        </w:rPr>
       </w:r>
     </w:p>
     <w:p>
@@ -285,7 +323,7 @@
       <w:bookmarkEnd w:id="0"/>
       <w:r>
         <w:rPr/>
-        <w:t xml:space="preserve"> after working as a Manager in the Bookmaking industry for 29 years.</w:t>
+        <w:t>.</w:t>
       </w:r>
     </w:p>
     <w:p>
@@ -338,17 +376,35 @@
       </w:pPr>
       <w:r>
         <w:rPr/>
-        <w:t>React (still learning)</w:t>
-      </w:r>
-    </w:p>
-    <w:p>
-      <w:pPr>
-        <w:pStyle w:val="Normal"/>
-        <w:rPr/>
-      </w:pPr>
-      <w:r>
-        <w:rPr/>
-        <w:t>Flexbox/CSS-Grid</w:t>
+        <w:t>React (</w:t>
+      </w:r>
+      <w:r>
+        <w:rPr/>
+        <w:t>currently</w:t>
+      </w:r>
+      <w:r>
+        <w:rPr/>
+        <w:t xml:space="preserve"> learning)</w:t>
+      </w:r>
+    </w:p>
+    <w:p>
+      <w:pPr>
+        <w:pStyle w:val="Normal"/>
+        <w:rPr/>
+      </w:pPr>
+      <w:r>
+        <w:rPr/>
+        <w:t>Flexbox</w:t>
+      </w:r>
+    </w:p>
+    <w:p>
+      <w:pPr>
+        <w:pStyle w:val="Normal"/>
+        <w:rPr/>
+      </w:pPr>
+      <w:r>
+        <w:rPr/>
+        <w:t>CSS-Grid</w:t>
       </w:r>
     </w:p>
     <w:p>
@@ -483,27 +539,7 @@
           <w:szCs w:val="24"/>
           <w:u w:val="none"/>
         </w:rPr>
-        <w:t>Responsibilities included ensuring high levels of customer service; training and development of staff; taking responsibility for the shop’s performance and ensuring that all targets/KPIs are met; reinforcing job expectations and assuring that talents are utilised and optimised to the full; creation of promotion</w:t>
-      </w:r>
-      <w:r>
-        <w:rPr>
-          <w:b w:val="false"/>
-          <w:bCs w:val="false"/>
-          <w:sz w:val="24"/>
-          <w:szCs w:val="24"/>
-          <w:u w:val="none"/>
-        </w:rPr>
-        <w:t xml:space="preserve">al </w:t>
-      </w:r>
-      <w:r>
-        <w:rPr>
-          <w:b w:val="false"/>
-          <w:bCs w:val="false"/>
-          <w:sz w:val="24"/>
-          <w:szCs w:val="24"/>
-          <w:u w:val="none"/>
-        </w:rPr>
-        <w:t xml:space="preserve"> displays and materials.</w:t>
+        <w:t>Responsibilities included ensuring high levels of customer service; training and development of staff; taking responsibility for the shop’s performance and ensuring that all targets/KPIs are met; reinforcing job expectations and assuring that talents are utilised and optimised to the full; creation of promotional  displays and materials.</w:t>
       </w:r>
     </w:p>
     <w:p>
@@ -710,19 +746,6 @@
         <w:rPr/>
       </w:pPr>
       <w:r>
-        <w:rPr/>
-      </w:r>
-    </w:p>
-    <w:p>
-      <w:pPr>
-        <w:pStyle w:val="Normal"/>
-        <w:widowControl/>
-        <w:bidi w:val="0"/>
-        <w:spacing w:lineRule="auto" w:line="259" w:before="0" w:after="160"/>
-        <w:jc w:val="left"/>
-        <w:rPr/>
-      </w:pPr>
-      <w:r>
         <w:rPr>
           <w:b/>
           <w:bCs/>
@@ -731,7 +754,7 @@
       </w:r>
     </w:p>
     <w:sectPr>
-      <w:footerReference w:type="default" r:id="rId3"/>
+      <w:footerReference w:type="default" r:id="rId4"/>
       <w:type w:val="nextPage"/>
       <w:pgSz w:w="11906" w:h="16838"/>
       <w:pgMar w:left="1440" w:right="1440" w:header="0" w:top="1440" w:footer="708" w:bottom="1440" w:gutter="0"/>
@@ -1325,6 +1348,25 @@
       <w:u w:val="none"/>
     </w:rPr>
   </w:style>
+  <w:style w:type="character" w:styleId="ListLabel9">
+    <w:name w:val="ListLabel 9"/>
+    <w:qFormat/>
+    <w:rPr>
+      <w:b w:val="false"/>
+      <w:bCs w:val="false"/>
+      <w:sz w:val="24"/>
+      <w:szCs w:val="24"/>
+      <w:u w:val="none"/>
+    </w:rPr>
+  </w:style>
+  <w:style w:type="character" w:styleId="VisitedInternetLink">
+    <w:name w:val="Visited Internet Link"/>
+    <w:rPr>
+      <w:color w:val="800000"/>
+      <w:u w:val="single"/>
+      <w:lang w:val="zxx" w:eastAsia="zxx" w:bidi="zxx"/>
+    </w:rPr>
+  </w:style>
   <w:style w:type="paragraph" w:styleId="Heading">
     <w:name w:val="Heading"/>
     <w:basedOn w:val="Normal"/>

</xml_diff>